<commit_message>
kjartan seminararbeit latex begonnen
</commit_message>
<xml_diff>
--- a/sem1/SIM/Seminararbeit/Kjartan/Exposee.docx
+++ b/sem1/SIM/Seminararbeit/Kjartan/Exposee.docx
@@ -74,13 +74,13 @@
         <w:t xml:space="preserve">rarbeit fasst die Grundproblematik des </w:t>
       </w:r>
       <w:r>
-        <w:t>d</w:t>
+        <w:t>D</w:t>
       </w:r>
       <w:r>
         <w:t xml:space="preserve">eep </w:t>
       </w:r>
       <w:r>
-        <w:t>l</w:t>
+        <w:t>L</w:t>
       </w:r>
       <w:r>
         <w:t>earnings</w:t>
@@ -110,10 +110,34 @@
         <w:t>.</w:t>
       </w:r>
       <w:r>
-        <w:t xml:space="preserve"> Beim deep learning spricht man von einer Menge an Algorithmen aus dem machine learning, zur Lernen von mehrschichtigen Modellen.</w:t>
-      </w:r>
-      <w:r>
-        <w:t xml:space="preserve"> Das größte Einsatzgebiet von deep learning ist das Lernen von neuronalen Netzen.</w:t>
+        <w:t xml:space="preserve"> Beim </w:t>
+      </w:r>
+      <w:r>
+        <w:t>Deep L</w:t>
+      </w:r>
+      <w:r>
+        <w:t xml:space="preserve">earning spricht man von einer Menge an Algorithmen aus dem </w:t>
+      </w:r>
+      <w:r>
+        <w:t>M</w:t>
+      </w:r>
+      <w:r>
+        <w:t xml:space="preserve">achine </w:t>
+      </w:r>
+      <w:r>
+        <w:t>L</w:t>
+      </w:r>
+      <w:r>
+        <w:t>earning, zur Lernen von mehrschichtigen Modellen.</w:t>
+      </w:r>
+      <w:r>
+        <w:t xml:space="preserve"> Das größte Einsatzgebiet von </w:t>
+      </w:r>
+      <w:r>
+        <w:t>Deep L</w:t>
+      </w:r>
+      <w:r>
+        <w:t>earning ist das Lernen von neuronalen Netzen.</w:t>
       </w:r>
       <w:r>
         <w:t xml:space="preserve"> </w:t>
@@ -162,15 +186,13 @@
     </w:p>
     <w:p>
       <w:r>
-        <w:t>Aufgrund der Weiterentwicklung von P</w:t>
-      </w:r>
-      <w:bookmarkStart w:id="1" w:name="_GoBack"/>
-      <w:bookmarkEnd w:id="1"/>
-      <w:r>
-        <w:t>C-Hardware</w:t>
-      </w:r>
-      <w:r>
-        <w:t xml:space="preserve"> und die Verwendung der Grafik-Recheneinheit (</w:t>
+        <w:t>Aufgrund der Weiterentwicklung von PC-Hardware</w:t>
+      </w:r>
+      <w:r>
+        <w:t xml:space="preserve"> und der</w:t>
+      </w:r>
+      <w:r>
+        <w:t xml:space="preserve"> Verwendung der Grafik-Recheneinheit (</w:t>
       </w:r>
       <w:r>
         <w:t>GPU), sind seit den 00er-Jahren</w:t>
@@ -206,7 +228,13 @@
         </w:numPr>
       </w:pPr>
       <w:r>
-        <w:t>Einführung in die Problematik von deep learning mit kurzem Blick auf die bisherige Geschichte</w:t>
+        <w:t>Ein</w:t>
+      </w:r>
+      <w:r>
+        <w:t>führung in die Problematik von Deep L</w:t>
+      </w:r>
+      <w:r>
+        <w:t>earning mit kurzem Blick auf die bisherige Geschichte</w:t>
       </w:r>
     </w:p>
     <w:p>
@@ -233,7 +261,19 @@
         <w:t>Analy</w:t>
       </w:r>
       <w:r>
-        <w:t>se aktueller deep learning A</w:t>
+        <w:t xml:space="preserve">se aktueller </w:t>
+      </w:r>
+      <w:r>
+        <w:t>D</w:t>
+      </w:r>
+      <w:r>
+        <w:t xml:space="preserve">eep </w:t>
+      </w:r>
+      <w:r>
+        <w:t>Learning-</w:t>
+      </w:r>
+      <w:r>
+        <w:t>A</w:t>
       </w:r>
       <w:r>
         <w:t>lgorithmen</w:t>
@@ -489,18 +529,6 @@
       </w:pPr>
       <w:r>
         <w:t>Abgrenzung der Arbeit</w:t>
-      </w:r>
-    </w:p>
-    <w:p>
-      <w:pPr>
-        <w:pStyle w:val="Listenabsatz"/>
-        <w:numPr>
-          <w:ilvl w:val="1"/>
-          <w:numId w:val="8"/>
-        </w:numPr>
-      </w:pPr>
-      <w:r>
-        <w:t>Kapitelübersicht</w:t>
       </w:r>
     </w:p>
     <w:p>
@@ -807,31 +835,6 @@
               <w:pStyle w:val="LiterarurTitel"/>
             </w:pPr>
             <w:r>
-              <w:t>Learning in science: A comparison of deep and surface approaches</w:t>
-            </w:r>
-          </w:p>
-          <w:p>
-            <w:pPr>
-              <w:pStyle w:val="LiteraturSubtitel"/>
-            </w:pPr>
-            <w:r>
-              <w:lastRenderedPageBreak/>
-              <w:t>C Chin, DE Brown - Journal of research in science teaching, 2000 - Wiley Online Library</w:t>
-            </w:r>
-          </w:p>
-        </w:tc>
-      </w:tr>
-      <w:tr>
-        <w:tc>
-          <w:tcPr>
-            <w:tcW w:w="7083" w:type="dxa"/>
-          </w:tcPr>
-          <w:p>
-            <w:pPr>
-              <w:pStyle w:val="LiterarurTitel"/>
-            </w:pPr>
-            <w:r>
-              <w:lastRenderedPageBreak/>
               <w:t>Deep learning for a digital age: Technology's untapped potential to enrich higher education</w:t>
             </w:r>
           </w:p>
@@ -843,6 +846,9 @@
               </w:rPr>
             </w:pPr>
             <w:r>
+              <w:rPr>
+                <w:lang w:val="de-AT"/>
+              </w:rPr>
               <w:t>VB Weigel - 2001 - dl.acm.org</w:t>
             </w:r>
           </w:p>
@@ -857,30 +863,10 @@
             <w:pPr>
               <w:pStyle w:val="LiterarurTitel"/>
             </w:pPr>
+            <w:bookmarkStart w:id="1" w:name="_GoBack"/>
+            <w:bookmarkEnd w:id="1"/>
             <w:r>
-              <w:t>Promoting deep learning through teaching and assessment: conceptual frameworks and educational contexts</w:t>
-            </w:r>
-          </w:p>
-          <w:p>
-            <w:pPr>
-              <w:pStyle w:val="LiteraturSubtitel"/>
-            </w:pPr>
-            <w:r>
-              <w:t>N Entwistle - TLRP conference, Leicester, 2000 - tlrp.org</w:t>
-            </w:r>
-          </w:p>
-        </w:tc>
-      </w:tr>
-      <w:tr>
-        <w:tc>
-          <w:tcPr>
-            <w:tcW w:w="7083" w:type="dxa"/>
-          </w:tcPr>
-          <w:p>
-            <w:pPr>
-              <w:pStyle w:val="LiterarurTitel"/>
-            </w:pPr>
-            <w:r>
+              <w:lastRenderedPageBreak/>
               <w:t>Learning deep architectures for AI</w:t>
             </w:r>
           </w:p>
@@ -1052,7 +1038,7 @@
       <w:rPr>
         <w:noProof/>
       </w:rPr>
-      <w:t>4</w:t>
+      <w:t>3</w:t>
     </w:r>
     <w:r>
       <w:fldChar w:fldCharType="end"/>
@@ -2687,6 +2673,7 @@
         <w:ilvl w:val="1"/>
       </w:numPr>
       <w:spacing w:after="360"/>
+      <w:ind w:firstLine="284"/>
       <w:jc w:val="center"/>
     </w:pPr>
     <w:rPr>
@@ -3283,7 +3270,7 @@
 </file>
 
 <file path=customXml/itemProps1.xml><?xml version="1.0" encoding="utf-8"?>
-<ds:datastoreItem xmlns:ds="http://schemas.openxmlformats.org/officeDocument/2006/customXml" ds:itemID="{F3FFC083-EB32-4C1A-96FF-5E93B9298852}">
+<ds:datastoreItem xmlns:ds="http://schemas.openxmlformats.org/officeDocument/2006/customXml" ds:itemID="{90818268-BA29-4FE4-8B75-FEAD836BFC6D}">
   <ds:schemaRefs>
     <ds:schemaRef ds:uri="http://schemas.openxmlformats.org/officeDocument/2006/bibliography"/>
   </ds:schemaRefs>

</xml_diff>